<commit_message>
Se agrega al documento la seccion de mantencion de empalme
</commit_message>
<xml_diff>
--- a/Cambios para S3 móvil - V2.docx
+++ b/Cambios para S3 móvil - V2.docx
@@ -290,31 +290,30 @@
           <w:lang w:val="es-ES"/>
         </w:rPr>
         <w:lastRenderedPageBreak/>
-        <w:t>3</w:t>
-      </w:r>
-      <w:r>
-        <w:rPr>
-          <w:lang w:val="es-ES"/>
-        </w:rPr>
-        <w:t xml:space="preserve"> _ E</w:t>
-      </w:r>
-      <w:r>
-        <w:rPr>
-          <w:lang w:val="es-ES"/>
-        </w:rPr>
-        <w:t>l proceso de geo localización ya no tiene que ser obligatorio.</w:t>
-      </w:r>
-    </w:p>
-    <w:p>
-      <w:pPr>
-        <w:rPr>
-          <w:lang w:val="es-ES"/>
-        </w:rPr>
-      </w:pPr>
-    </w:p>
-    <w:p>
-      <w:pPr>
-        <w:jc w:val="center"/>
+        <w:t xml:space="preserve">3 _ Al seleccionar </w:t>
+      </w:r>
+      <w:r>
+        <w:rPr>
+          <w:lang w:val="es-ES"/>
+        </w:rPr>
+        <w:t>Inspección Efectiva activar la sección de mantención de empalme.</w:t>
+      </w:r>
+      <w:r>
+        <w:rPr>
+          <w:lang w:val="es-ES"/>
+        </w:rPr>
+        <w:t xml:space="preserve"> </w:t>
+      </w:r>
+    </w:p>
+    <w:p>
+      <w:pPr>
+        <w:rPr>
+          <w:lang w:val="es-ES"/>
+        </w:rPr>
+      </w:pPr>
+    </w:p>
+    <w:p>
+      <w:pPr>
         <w:rPr>
           <w:lang w:val="es-ES"/>
         </w:rPr>
@@ -325,10 +324,10 @@
           <w:lang w:val="es-CL" w:eastAsia="es-CL"/>
         </w:rPr>
         <w:drawing>
-          <wp:inline distT="0" distB="0" distL="0" distR="0" wp14:anchorId="0FEB8814" wp14:editId="6C3CD1FF">
-            <wp:extent cx="5943600" cy="1716405"/>
+          <wp:inline distT="0" distB="0" distL="0" distR="0" wp14:anchorId="2A6916D2" wp14:editId="4FC9962A">
+            <wp:extent cx="5943600" cy="1640205"/>
             <wp:effectExtent l="0" t="0" r="0" b="0"/>
-            <wp:docPr id="2" name="Imagen 2"/>
+            <wp:docPr id="8" name="Imagen 8"/>
             <wp:cNvGraphicFramePr>
               <a:graphicFrameLocks xmlns:a="http://schemas.openxmlformats.org/drawingml/2006/main" noChangeAspect="1"/>
             </wp:cNvGraphicFramePr>
@@ -348,7 +347,7 @@
                   <pic:spPr>
                     <a:xfrm>
                       <a:off x="0" y="0"/>
-                      <a:ext cx="5943600" cy="1716405"/>
+                      <a:ext cx="5943600" cy="1640205"/>
                     </a:xfrm>
                     <a:prstGeom prst="rect">
                       <a:avLst/>
@@ -363,6 +362,52 @@
     </w:p>
     <w:p>
       <w:pPr>
+        <w:rPr>
+          <w:lang w:val="es-ES"/>
+        </w:rPr>
+      </w:pPr>
+    </w:p>
+    <w:p>
+      <w:pPr>
+        <w:rPr>
+          <w:lang w:val="es-ES"/>
+        </w:rPr>
+      </w:pPr>
+    </w:p>
+    <w:p>
+      <w:pPr>
+        <w:rPr>
+          <w:lang w:val="es-ES"/>
+        </w:rPr>
+      </w:pPr>
+      <w:r>
+        <w:rPr>
+          <w:lang w:val="es-ES"/>
+        </w:rPr>
+        <w:t>4</w:t>
+      </w:r>
+      <w:r>
+        <w:rPr>
+          <w:lang w:val="es-ES"/>
+        </w:rPr>
+        <w:t xml:space="preserve"> _ E</w:t>
+      </w:r>
+      <w:r>
+        <w:rPr>
+          <w:lang w:val="es-ES"/>
+        </w:rPr>
+        <w:t>l proceso de geo localización ya no tiene que ser obligatorio.</w:t>
+      </w:r>
+    </w:p>
+    <w:p>
+      <w:pPr>
+        <w:rPr>
+          <w:lang w:val="es-ES"/>
+        </w:rPr>
+      </w:pPr>
+    </w:p>
+    <w:p>
+      <w:pPr>
         <w:jc w:val="center"/>
         <w:rPr>
           <w:lang w:val="es-ES"/>
@@ -374,10 +419,10 @@
           <w:lang w:val="es-CL" w:eastAsia="es-CL"/>
         </w:rPr>
         <w:drawing>
-          <wp:inline distT="0" distB="0" distL="0" distR="0" wp14:anchorId="41B17162" wp14:editId="0DBA3B82">
-            <wp:extent cx="5943600" cy="1282700"/>
-            <wp:effectExtent l="0" t="0" r="0" b="0"/>
-            <wp:docPr id="3" name="Imagen 3"/>
+          <wp:inline distT="0" distB="0" distL="0" distR="0" wp14:anchorId="0FEB8814" wp14:editId="6C3CD1FF">
+            <wp:extent cx="5208422" cy="1504099"/>
+            <wp:effectExtent l="0" t="0" r="0" b="1270"/>
+            <wp:docPr id="2" name="Imagen 2"/>
             <wp:cNvGraphicFramePr>
               <a:graphicFrameLocks xmlns:a="http://schemas.openxmlformats.org/drawingml/2006/main" noChangeAspect="1"/>
             </wp:cNvGraphicFramePr>
@@ -397,7 +442,7 @@
                   <pic:spPr>
                     <a:xfrm>
                       <a:off x="0" y="0"/>
-                      <a:ext cx="5943600" cy="1282700"/>
+                      <a:ext cx="5221113" cy="1507764"/>
                     </a:xfrm>
                     <a:prstGeom prst="rect">
                       <a:avLst/>
@@ -412,39 +457,6 @@
     </w:p>
     <w:p>
       <w:pPr>
-        <w:rPr>
-          <w:lang w:val="es-ES"/>
-        </w:rPr>
-      </w:pPr>
-    </w:p>
-    <w:p>
-      <w:pPr>
-        <w:rPr>
-          <w:lang w:val="es-ES"/>
-        </w:rPr>
-      </w:pPr>
-      <w:r>
-        <w:rPr>
-          <w:lang w:val="es-ES"/>
-        </w:rPr>
-        <w:t>4</w:t>
-      </w:r>
-      <w:r>
-        <w:rPr>
-          <w:lang w:val="es-ES"/>
-        </w:rPr>
-        <w:t xml:space="preserve"> _ Agregar selector de códigos de material en la sección de cambio de medidor.</w:t>
-      </w:r>
-    </w:p>
-    <w:p>
-      <w:pPr>
-        <w:rPr>
-          <w:lang w:val="es-ES"/>
-        </w:rPr>
-      </w:pPr>
-    </w:p>
-    <w:p>
-      <w:pPr>
         <w:jc w:val="center"/>
         <w:rPr>
           <w:lang w:val="es-ES"/>
@@ -456,10 +468,10 @@
           <w:lang w:val="es-CL" w:eastAsia="es-CL"/>
         </w:rPr>
         <w:drawing>
-          <wp:inline distT="0" distB="0" distL="0" distR="0" wp14:anchorId="735FF65F" wp14:editId="57805786">
-            <wp:extent cx="5943600" cy="2138045"/>
-            <wp:effectExtent l="0" t="0" r="0" b="0"/>
-            <wp:docPr id="4" name="Imagen 4"/>
+          <wp:inline distT="0" distB="0" distL="0" distR="0" wp14:anchorId="41B17162" wp14:editId="0DBA3B82">
+            <wp:extent cx="4835347" cy="1043526"/>
+            <wp:effectExtent l="0" t="0" r="3810" b="4445"/>
+            <wp:docPr id="3" name="Imagen 3"/>
             <wp:cNvGraphicFramePr>
               <a:graphicFrameLocks xmlns:a="http://schemas.openxmlformats.org/drawingml/2006/main" noChangeAspect="1"/>
             </wp:cNvGraphicFramePr>
@@ -479,7 +491,91 @@
                   <pic:spPr>
                     <a:xfrm>
                       <a:off x="0" y="0"/>
-                      <a:ext cx="5943600" cy="2138045"/>
+                      <a:ext cx="4885443" cy="1054337"/>
+                    </a:xfrm>
+                    <a:prstGeom prst="rect">
+                      <a:avLst/>
+                    </a:prstGeom>
+                  </pic:spPr>
+                </pic:pic>
+              </a:graphicData>
+            </a:graphic>
+          </wp:inline>
+        </w:drawing>
+      </w:r>
+      <w:bookmarkStart w:id="0" w:name="_GoBack"/>
+      <w:bookmarkEnd w:id="0"/>
+    </w:p>
+    <w:p>
+      <w:pPr>
+        <w:rPr>
+          <w:lang w:val="es-ES"/>
+        </w:rPr>
+      </w:pPr>
+    </w:p>
+    <w:p>
+      <w:pPr>
+        <w:rPr>
+          <w:lang w:val="es-ES"/>
+        </w:rPr>
+      </w:pPr>
+      <w:r>
+        <w:rPr>
+          <w:lang w:val="es-ES"/>
+        </w:rPr>
+        <w:t>5</w:t>
+      </w:r>
+      <w:r>
+        <w:rPr>
+          <w:lang w:val="es-ES"/>
+        </w:rPr>
+        <w:t xml:space="preserve"> _ Agregar selector de códigos de material en la sección de cambio de medidor.</w:t>
+      </w:r>
+    </w:p>
+    <w:p>
+      <w:pPr>
+        <w:rPr>
+          <w:lang w:val="es-ES"/>
+        </w:rPr>
+      </w:pPr>
+    </w:p>
+    <w:p>
+      <w:pPr>
+        <w:jc w:val="center"/>
+        <w:rPr>
+          <w:lang w:val="es-ES"/>
+        </w:rPr>
+      </w:pPr>
+      <w:r>
+        <w:rPr>
+          <w:noProof/>
+          <w:lang w:val="es-CL" w:eastAsia="es-CL"/>
+        </w:rPr>
+        <w:drawing>
+          <wp:inline distT="0" distB="0" distL="0" distR="0" wp14:anchorId="735FF65F" wp14:editId="57805786">
+            <wp:extent cx="4315968" cy="1552550"/>
+            <wp:effectExtent l="0" t="0" r="0" b="0"/>
+            <wp:docPr id="4" name="Imagen 4"/>
+            <wp:cNvGraphicFramePr>
+              <a:graphicFrameLocks xmlns:a="http://schemas.openxmlformats.org/drawingml/2006/main" noChangeAspect="1"/>
+            </wp:cNvGraphicFramePr>
+            <a:graphic xmlns:a="http://schemas.openxmlformats.org/drawingml/2006/main">
+              <a:graphicData uri="http://schemas.openxmlformats.org/drawingml/2006/picture">
+                <pic:pic xmlns:pic="http://schemas.openxmlformats.org/drawingml/2006/picture">
+                  <pic:nvPicPr>
+                    <pic:cNvPr id="1" name=""/>
+                    <pic:cNvPicPr/>
+                  </pic:nvPicPr>
+                  <pic:blipFill>
+                    <a:blip r:embed="rId10"/>
+                    <a:stretch>
+                      <a:fillRect/>
+                    </a:stretch>
+                  </pic:blipFill>
+                  <pic:spPr>
+                    <a:xfrm>
+                      <a:off x="0" y="0"/>
+                      <a:ext cx="4333463" cy="1558843"/>
                     </a:xfrm>
                     <a:prstGeom prst="rect">
                       <a:avLst/>
@@ -725,8 +821,6 @@
               </w:rPr>
               <w:t>MED 1F 10-100A ACTIVO ACTARI ACE1000 SM0</w:t>
             </w:r>
-            <w:bookmarkStart w:id="0" w:name="_GoBack"/>
-            <w:bookmarkEnd w:id="0"/>
           </w:p>
         </w:tc>
       </w:tr>
@@ -921,7 +1015,6 @@
         <w:rPr>
           <w:lang w:val="es-ES"/>
         </w:rPr>
-        <w:lastRenderedPageBreak/>
         <w:t>5 _ En la sección de datos de contacto la firma permitir que pueda ir vacía.</w:t>
       </w:r>
     </w:p>
@@ -960,7 +1053,7 @@
                     <pic:cNvPicPr/>
                   </pic:nvPicPr>
                   <pic:blipFill>
-                    <a:blip r:embed="rId10"/>
+                    <a:blip r:embed="rId11"/>
                     <a:stretch>
                       <a:fillRect/>
                     </a:stretch>
@@ -1008,7 +1101,7 @@
                     <pic:cNvPicPr/>
                   </pic:nvPicPr>
                   <pic:blipFill>
-                    <a:blip r:embed="rId11"/>
+                    <a:blip r:embed="rId12"/>
                     <a:stretch>
                       <a:fillRect/>
                     </a:stretch>

</xml_diff>